<commit_message>
Updated the version number of the Test Plan
</commit_message>
<xml_diff>
--- a/Documentation/12.0 Testing/Test Plan v3.0.docx
+++ b/Documentation/12.0 Testing/Test Plan v3.0.docx
@@ -12,6 +12,7 @@
       <w:r>
         <w:rPr>
           <w:noProof/>
+          <w:lang w:val="en-US"/>
         </w:rPr>
         <mc:AlternateContent>
           <mc:Choice Requires="wpg">
@@ -144,6 +145,7 @@
       <w:r>
         <w:rPr>
           <w:noProof/>
+          <w:lang w:val="en-US"/>
         </w:rPr>
         <mc:AlternateContent>
           <mc:Choice Requires="wpg">
@@ -278,6 +280,7 @@
       <w:r>
         <w:rPr>
           <w:noProof/>
+          <w:lang w:val="en-US"/>
         </w:rPr>
         <mc:AlternateContent>
           <mc:Choice Requires="wps">
@@ -426,6 +429,7 @@
       <w:r>
         <w:rPr>
           <w:noProof/>
+          <w:lang w:val="en-US"/>
         </w:rPr>
         <mc:AlternateContent>
           <mc:Choice Requires="wpg">
@@ -719,11 +723,12 @@
       <w:r>
         <w:rPr>
           <w:noProof/>
+          <w:lang w:val="en-US"/>
         </w:rPr>
         <mc:AlternateContent>
           <mc:Choice Requires="wps">
             <w:drawing>
-              <wp:anchor distT="57150" distB="57150" distL="57150" distR="57150" simplePos="0" relativeHeight="251663360" behindDoc="0" locked="0" layoutInCell="1" allowOverlap="1" wp14:anchorId="72900787" wp14:editId="1A7DC92C">
+              <wp:anchor distT="57150" distB="57150" distL="57150" distR="57150" simplePos="0" relativeHeight="251663360" behindDoc="0" locked="0" layoutInCell="1" allowOverlap="1" wp14:anchorId="72900787" wp14:editId="4E752CFC">
                 <wp:simplePos x="0" y="0"/>
                 <wp:positionH relativeFrom="page">
                   <wp:posOffset>903604</wp:posOffset>
@@ -732,7 +737,7 @@
                   <wp:posOffset>9631426</wp:posOffset>
                 </wp:positionV>
                 <wp:extent cx="5753100" cy="146304"/>
-                <wp:effectExtent l="0" t="0" r="0" b="0"/>
+                <wp:effectExtent l="0" t="0" r="12700" b="6350"/>
                 <wp:wrapSquare wrapText="bothSides" distT="57150" distB="57150" distL="57150" distR="57150"/>
                 <wp:docPr id="1073741837" name="officeArt object"/>
                 <wp:cNvGraphicFramePr/>
@@ -769,7 +774,17 @@
                                 <w:szCs w:val="18"/>
                                 <w:u w:color="7F7F7F"/>
                               </w:rPr>
-                              <w:t>JustHealth</w:t>
+                              <w:t>J</w:t>
+                            </w:r>
+                            <w:r>
+                              <w:rPr>
+                                <w:caps/>
+                                <w:color w:val="7F7F7F"/>
+                                <w:sz w:val="18"/>
+                                <w:szCs w:val="18"/>
+                                <w:u w:color="7F7F7F"/>
+                              </w:rPr>
+                              <w:t>ustHealth</w:t>
                             </w:r>
                             <w:r>
                               <w:rPr>
@@ -850,7 +865,17 @@
                                 <w:u w:color="7F7F7F"/>
                               </w:rPr>
                               <w:tab/>
-                              <w:t>v1.0</w:t>
+                              <w:t>v3</w:t>
+                            </w:r>
+                            <w:r>
+                              <w:rPr>
+                                <w:caps/>
+                                <w:color w:val="7F7F7F"/>
+                                <w:sz w:val="18"/>
+                                <w:szCs w:val="18"/>
+                                <w:u w:color="7F7F7F"/>
+                              </w:rPr>
+                              <w:t>.0</w:t>
                             </w:r>
                           </w:p>
                         </w:txbxContent>
@@ -882,7 +907,17 @@
                           <w:szCs w:val="18"/>
                           <w:u w:color="7F7F7F"/>
                         </w:rPr>
-                        <w:t>JustHealth</w:t>
+                        <w:t>J</w:t>
+                      </w:r>
+                      <w:r>
+                        <w:rPr>
+                          <w:caps/>
+                          <w:color w:val="7F7F7F"/>
+                          <w:sz w:val="18"/>
+                          <w:szCs w:val="18"/>
+                          <w:u w:color="7F7F7F"/>
+                        </w:rPr>
+                        <w:t>ustHealth</w:t>
                       </w:r>
                       <w:r>
                         <w:rPr>
@@ -963,7 +998,17 @@
                           <w:u w:color="7F7F7F"/>
                         </w:rPr>
                         <w:tab/>
-                        <w:t>v1.0</w:t>
+                        <w:t>v3</w:t>
+                      </w:r>
+                      <w:r>
+                        <w:rPr>
+                          <w:caps/>
+                          <w:color w:val="7F7F7F"/>
+                          <w:sz w:val="18"/>
+                          <w:szCs w:val="18"/>
+                          <w:u w:color="7F7F7F"/>
+                        </w:rPr>
+                        <w:t>.0</w:t>
                       </w:r>
                     </w:p>
                   </w:txbxContent>
@@ -977,6 +1022,7 @@
       <w:r>
         <w:rPr>
           <w:noProof/>
+          <w:lang w:val="en-US"/>
         </w:rPr>
         <mc:AlternateContent>
           <mc:Choice Requires="wpg">
@@ -1132,6 +1178,8 @@
         </w:rPr>
         <w:br w:type="page"/>
       </w:r>
+      <w:bookmarkStart w:id="0" w:name="_GoBack"/>
+      <w:bookmarkEnd w:id="0"/>
     </w:p>
     <w:p>
       <w:pPr>
@@ -2002,7 +2050,14 @@
         <w:rPr>
           <w:noProof/>
         </w:rPr>
-        <w:t xml:space="preserve">Any fail that is recorded should subsequently be added to the issue log and assigned to the most appropriate person to track and follow through with the issue. If the test is unable to be passed even after troubleshooting, yet needs to be added to the software that is available for release, then a risk will need to be raised. This will need to be acknowledged using the document template that can be found in appendix one and signed by the Risk Manager, Test Manager, Technical Manager and the Project Manager. </w:t>
+        <w:t xml:space="preserve">Any fail that is recorded should subsequently be added to the issue log and assigned to the most appropriate person to track and follow through with the issue. If the test is unable to be passed even after troubleshooting, yet needs to be added to the software that is available for release, then a risk </w:t>
+      </w:r>
+      <w:r>
+        <w:rPr>
+          <w:noProof/>
+        </w:rPr>
+        <w:lastRenderedPageBreak/>
+        <w:t xml:space="preserve">will need to be raised. This will need to be acknowledged using the document template that can be found in appendix one and signed by the Risk Manager, Test Manager, Technical Manager and the Project Manager. </w:t>
       </w:r>
     </w:p>
     <w:p>
@@ -2309,9 +2364,6 @@
           <w:ilvl w:val="2"/>
           <w:numId w:val="3"/>
         </w:numPr>
-        <w:pBdr>
-          <w:left w:val="nil"/>
-        </w:pBdr>
         <w:ind w:left="567" w:hanging="567"/>
         <w:rPr>
           <w:noProof/>
@@ -2341,7 +2393,14 @@
         <w:rPr>
           <w:noProof/>
         </w:rPr>
-        <w:t>When running a test case the tester should identify the test case and select the 'Run Test' button that is associated with it. The test is then required to select their name from the drop down list, and select pass/fail depending on the outcome of the test. If the test is failed, an issue should be raised and this number should be recorded in the appropriate field. Comments should be included into the comments field which state the reason that the test failed. It is advisable to include the following:</w:t>
+        <w:t xml:space="preserve">When running a test case the tester should identify the test case and select the 'Run Test' button that is associated with it. The test is then required to select their name from the drop down list, and select pass/fail depending on the outcome of the test. If the test is failed, an issue should be raised </w:t>
+      </w:r>
+      <w:r>
+        <w:rPr>
+          <w:noProof/>
+        </w:rPr>
+        <w:lastRenderedPageBreak/>
+        <w:t>and this number should be recorded in the appropriate field. Comments should be included into the comments field which state the reason that the test failed. It is advisable to include the following:</w:t>
       </w:r>
     </w:p>
     <w:p>
@@ -2565,8 +2624,6 @@
           <w:noProof/>
         </w:rPr>
       </w:pPr>
-      <w:bookmarkStart w:id="0" w:name="_GoBack"/>
-      <w:bookmarkEnd w:id="0"/>
     </w:p>
     <w:p>
       <w:pPr>
@@ -3637,6 +3694,7 @@
           <w:noProof/>
           <w:lang w:val="en-GB"/>
         </w:rPr>
+        <w:lastRenderedPageBreak/>
         <w:t>Test Cases</w:t>
       </w:r>
     </w:p>
@@ -7915,6 +7973,7 @@
                 <w:bCs/>
                 <w:noProof/>
               </w:rPr>
+              <w:lastRenderedPageBreak/>
               <w:t>1.7.1.</w:t>
             </w:r>
           </w:p>
@@ -12479,6 +12538,7 @@
                 <w:bCs/>
                 <w:noProof/>
               </w:rPr>
+              <w:lastRenderedPageBreak/>
               <w:t>1.15.4.</w:t>
             </w:r>
           </w:p>
@@ -19106,6 +19166,9 @@
   </w:num>
   <w:num w:numId="26">
     <w:abstractNumId w:val="2"/>
+  </w:num>
+  <w:num w:numId="27">
+    <w:abstractNumId w:val="0"/>
   </w:num>
 </w:numbering>
 </file>
@@ -19453,7 +19516,7 @@
     <w:basedOn w:val="ImportedStyle1"/>
     <w:pPr>
       <w:numPr>
-        <w:numId w:val="3"/>
+        <w:numId w:val="27"/>
       </w:numPr>
     </w:pPr>
   </w:style>
@@ -19878,7 +19941,7 @@
     <w:basedOn w:val="ImportedStyle1"/>
     <w:pPr>
       <w:numPr>
-        <w:numId w:val="3"/>
+        <w:numId w:val="27"/>
       </w:numPr>
     </w:pPr>
   </w:style>
@@ -21209,7 +21272,7 @@
 </file>
 
 <file path=customXml/itemProps1.xml><?xml version="1.0" encoding="utf-8"?>
-<ds:datastoreItem xmlns:ds="http://schemas.openxmlformats.org/officeDocument/2006/customXml" ds:itemID="{4A890ABF-BBF4-334F-8412-F8726D7FEE60}">
+<ds:datastoreItem xmlns:ds="http://schemas.openxmlformats.org/officeDocument/2006/customXml" ds:itemID="{B897F5A1-8D2D-D84E-91D9-31CC6FED24ED}">
   <ds:schemaRefs>
     <ds:schemaRef ds:uri="http://schemas.openxmlformats.org/officeDocument/2006/bibliography"/>
   </ds:schemaRefs>

</xml_diff>